<commit_message>
commit de rama 1
</commit_message>
<xml_diff>
--- a/0.5_script_iniciales solucion_0.51.docx
+++ b/0.5_script_iniciales solucion_0.51.docx
@@ -6,10 +6,23 @@
       <w:r>
         <w:t>Negocios 2011</w:t>
       </w:r>
-    </w:p>
-    <w:p>
-      <w:r>
-        <w:t xml:space="preserve">Realizar los siguientes procesos sql. </w:t>
+      <w:r>
+        <w:t>.</w:t>
+      </w:r>
+      <w:bookmarkStart w:id="0" w:name="_GoBack"/>
+      <w:bookmarkEnd w:id="0"/>
+    </w:p>
+    <w:p>
+      <w:r>
+        <w:t xml:space="preserve">Realizar los siguientes procesos </w:t>
+      </w:r>
+      <w:proofErr w:type="spellStart"/>
+      <w:r>
+        <w:t>sql</w:t>
+      </w:r>
+      <w:proofErr w:type="spellEnd"/>
+      <w:r>
+        <w:t xml:space="preserve">. </w:t>
       </w:r>
     </w:p>
     <w:p>
@@ -57,6 +70,7 @@
         </w:rPr>
         <w:t xml:space="preserve"> @COPAIS </w:t>
       </w:r>
+      <w:proofErr w:type="gramStart"/>
       <w:r>
         <w:rPr>
           <w:rFonts w:ascii="Consolas" w:hAnsi="Consolas" w:cs="Consolas"/>
@@ -75,6 +89,7 @@
         </w:rPr>
         <w:t>(</w:t>
       </w:r>
+      <w:proofErr w:type="gramEnd"/>
       <w:r>
         <w:rPr>
           <w:rFonts w:ascii="Consolas" w:hAnsi="Consolas" w:cs="Consolas"/>
@@ -146,7 +161,27 @@
           <w:sz w:val="19"/>
           <w:szCs w:val="19"/>
         </w:rPr>
-        <w:t>'esp'</w:t>
+        <w:t>'</w:t>
+      </w:r>
+      <w:proofErr w:type="spellStart"/>
+      <w:r>
+        <w:rPr>
+          <w:rFonts w:ascii="Consolas" w:hAnsi="Consolas" w:cs="Consolas"/>
+          <w:color w:val="FF0000"/>
+          <w:sz w:val="19"/>
+          <w:szCs w:val="19"/>
+        </w:rPr>
+        <w:t>esp</w:t>
+      </w:r>
+      <w:proofErr w:type="spellEnd"/>
+      <w:r>
+        <w:rPr>
+          <w:rFonts w:ascii="Consolas" w:hAnsi="Consolas" w:cs="Consolas"/>
+          <w:color w:val="FF0000"/>
+          <w:sz w:val="19"/>
+          <w:szCs w:val="19"/>
+        </w:rPr>
+        <w:t>'</w:t>
       </w:r>
     </w:p>
     <w:p>
@@ -200,6 +235,7 @@
         </w:rPr>
         <w:t xml:space="preserve"> </w:t>
       </w:r>
+      <w:proofErr w:type="gramStart"/>
       <w:r>
         <w:rPr>
           <w:rFonts w:ascii="Consolas" w:hAnsi="Consolas" w:cs="Consolas"/>
@@ -209,6 +245,7 @@
         </w:rPr>
         <w:t>EXISTS(</w:t>
       </w:r>
+      <w:proofErr w:type="gramEnd"/>
       <w:r>
         <w:rPr>
           <w:rFonts w:ascii="Consolas" w:hAnsi="Consolas" w:cs="Consolas"/>
@@ -258,7 +295,16 @@
           <w:sz w:val="19"/>
           <w:szCs w:val="19"/>
         </w:rPr>
-        <w:t xml:space="preserve"> VENTAS</w:t>
+        <w:t xml:space="preserve"> </w:t>
+      </w:r>
+      <w:proofErr w:type="spellStart"/>
+      <w:r>
+        <w:rPr>
+          <w:rFonts w:ascii="Consolas" w:hAnsi="Consolas" w:cs="Consolas"/>
+          <w:sz w:val="19"/>
+          <w:szCs w:val="19"/>
+        </w:rPr>
+        <w:t>VENTAS</w:t>
       </w:r>
       <w:r>
         <w:rPr>
@@ -275,7 +321,16 @@
           <w:sz w:val="19"/>
           <w:szCs w:val="19"/>
         </w:rPr>
-        <w:t xml:space="preserve">clientes  </w:t>
+        <w:t>clientes</w:t>
+      </w:r>
+      <w:proofErr w:type="spellEnd"/>
+      <w:r>
+        <w:rPr>
+          <w:rFonts w:ascii="Consolas" w:hAnsi="Consolas" w:cs="Consolas"/>
+          <w:sz w:val="19"/>
+          <w:szCs w:val="19"/>
+        </w:rPr>
+        <w:t xml:space="preserve">  </w:t>
       </w:r>
       <w:r>
         <w:rPr>
@@ -405,7 +460,17 @@
           <w:sz w:val="19"/>
           <w:szCs w:val="19"/>
         </w:rPr>
-        <w:t xml:space="preserve"> VENTAS</w:t>
+        <w:t xml:space="preserve"> </w:t>
+      </w:r>
+      <w:proofErr w:type="spellStart"/>
+      <w:proofErr w:type="gramStart"/>
+      <w:r>
+        <w:rPr>
+          <w:rFonts w:ascii="Consolas" w:hAnsi="Consolas" w:cs="Consolas"/>
+          <w:sz w:val="19"/>
+          <w:szCs w:val="19"/>
+        </w:rPr>
+        <w:t>VENTAS</w:t>
       </w:r>
       <w:r>
         <w:rPr>
@@ -422,7 +487,16 @@
           <w:sz w:val="19"/>
           <w:szCs w:val="19"/>
         </w:rPr>
-        <w:t xml:space="preserve">clientes  </w:t>
+        <w:t>clientes</w:t>
+      </w:r>
+      <w:proofErr w:type="spellEnd"/>
+      <w:r>
+        <w:rPr>
+          <w:rFonts w:ascii="Consolas" w:hAnsi="Consolas" w:cs="Consolas"/>
+          <w:sz w:val="19"/>
+          <w:szCs w:val="19"/>
+        </w:rPr>
+        <w:t xml:space="preserve">  </w:t>
       </w:r>
       <w:r>
         <w:rPr>
@@ -433,6 +507,7 @@
         </w:rPr>
         <w:t>WHERE</w:t>
       </w:r>
+      <w:proofErr w:type="gramEnd"/>
       <w:r>
         <w:rPr>
           <w:rFonts w:ascii="Consolas" w:hAnsi="Consolas" w:cs="Consolas"/>
@@ -458,8 +533,6 @@
         </w:rPr>
         <w:t xml:space="preserve"> @COPAIS</w:t>
       </w:r>
-      <w:bookmarkStart w:id="0" w:name="_GoBack"/>
-      <w:bookmarkEnd w:id="0"/>
     </w:p>
     <w:p>
       <w:pPr>

</xml_diff>

<commit_message>
actualizado hasta ahora 22/04/2022
</commit_message>
<xml_diff>
--- a/0.5_script_iniciales solucion_0.51.docx
+++ b/0.5_script_iniciales solucion_0.51.docx
@@ -6,23 +6,10 @@
       <w:r>
         <w:t>Negocios 2011</w:t>
       </w:r>
-      <w:r>
-        <w:t>.</w:t>
-      </w:r>
-      <w:bookmarkStart w:id="0" w:name="_GoBack"/>
-      <w:bookmarkEnd w:id="0"/>
-    </w:p>
-    <w:p>
-      <w:r>
-        <w:t xml:space="preserve">Realizar los siguientes procesos </w:t>
-      </w:r>
-      <w:proofErr w:type="spellStart"/>
-      <w:r>
-        <w:t>sql</w:t>
-      </w:r>
-      <w:proofErr w:type="spellEnd"/>
-      <w:r>
-        <w:t xml:space="preserve">. </w:t>
+    </w:p>
+    <w:p>
+      <w:r>
+        <w:t xml:space="preserve">Realizar los siguientes procesos sql. </w:t>
       </w:r>
     </w:p>
     <w:p>
@@ -70,7 +57,6 @@
         </w:rPr>
         <w:t xml:space="preserve"> @COPAIS </w:t>
       </w:r>
-      <w:proofErr w:type="gramStart"/>
       <w:r>
         <w:rPr>
           <w:rFonts w:ascii="Consolas" w:hAnsi="Consolas" w:cs="Consolas"/>
@@ -89,7 +75,6 @@
         </w:rPr>
         <w:t>(</w:t>
       </w:r>
-      <w:proofErr w:type="gramEnd"/>
       <w:r>
         <w:rPr>
           <w:rFonts w:ascii="Consolas" w:hAnsi="Consolas" w:cs="Consolas"/>
@@ -161,27 +146,7 @@
           <w:sz w:val="19"/>
           <w:szCs w:val="19"/>
         </w:rPr>
-        <w:t>'</w:t>
-      </w:r>
-      <w:proofErr w:type="spellStart"/>
-      <w:r>
-        <w:rPr>
-          <w:rFonts w:ascii="Consolas" w:hAnsi="Consolas" w:cs="Consolas"/>
-          <w:color w:val="FF0000"/>
-          <w:sz w:val="19"/>
-          <w:szCs w:val="19"/>
-        </w:rPr>
-        <w:t>esp</w:t>
-      </w:r>
-      <w:proofErr w:type="spellEnd"/>
-      <w:r>
-        <w:rPr>
-          <w:rFonts w:ascii="Consolas" w:hAnsi="Consolas" w:cs="Consolas"/>
-          <w:color w:val="FF0000"/>
-          <w:sz w:val="19"/>
-          <w:szCs w:val="19"/>
-        </w:rPr>
-        <w:t>'</w:t>
+        <w:t>'esp'</w:t>
       </w:r>
     </w:p>
     <w:p>
@@ -235,7 +200,6 @@
         </w:rPr>
         <w:t xml:space="preserve"> </w:t>
       </w:r>
-      <w:proofErr w:type="gramStart"/>
       <w:r>
         <w:rPr>
           <w:rFonts w:ascii="Consolas" w:hAnsi="Consolas" w:cs="Consolas"/>
@@ -245,7 +209,6 @@
         </w:rPr>
         <w:t>EXISTS(</w:t>
       </w:r>
-      <w:proofErr w:type="gramEnd"/>
       <w:r>
         <w:rPr>
           <w:rFonts w:ascii="Consolas" w:hAnsi="Consolas" w:cs="Consolas"/>
@@ -295,16 +258,7 @@
           <w:sz w:val="19"/>
           <w:szCs w:val="19"/>
         </w:rPr>
-        <w:t xml:space="preserve"> </w:t>
-      </w:r>
-      <w:proofErr w:type="spellStart"/>
-      <w:r>
-        <w:rPr>
-          <w:rFonts w:ascii="Consolas" w:hAnsi="Consolas" w:cs="Consolas"/>
-          <w:sz w:val="19"/>
-          <w:szCs w:val="19"/>
-        </w:rPr>
-        <w:t>VENTAS</w:t>
+        <w:t xml:space="preserve"> VENTAS</w:t>
       </w:r>
       <w:r>
         <w:rPr>
@@ -321,16 +275,7 @@
           <w:sz w:val="19"/>
           <w:szCs w:val="19"/>
         </w:rPr>
-        <w:t>clientes</w:t>
-      </w:r>
-      <w:proofErr w:type="spellEnd"/>
-      <w:r>
-        <w:rPr>
-          <w:rFonts w:ascii="Consolas" w:hAnsi="Consolas" w:cs="Consolas"/>
-          <w:sz w:val="19"/>
-          <w:szCs w:val="19"/>
-        </w:rPr>
-        <w:t xml:space="preserve">  </w:t>
+        <w:t xml:space="preserve">clientes  </w:t>
       </w:r>
       <w:r>
         <w:rPr>
@@ -460,17 +405,7 @@
           <w:sz w:val="19"/>
           <w:szCs w:val="19"/>
         </w:rPr>
-        <w:t xml:space="preserve"> </w:t>
-      </w:r>
-      <w:proofErr w:type="spellStart"/>
-      <w:proofErr w:type="gramStart"/>
-      <w:r>
-        <w:rPr>
-          <w:rFonts w:ascii="Consolas" w:hAnsi="Consolas" w:cs="Consolas"/>
-          <w:sz w:val="19"/>
-          <w:szCs w:val="19"/>
-        </w:rPr>
-        <w:t>VENTAS</w:t>
+        <w:t xml:space="preserve"> VENTAS</w:t>
       </w:r>
       <w:r>
         <w:rPr>
@@ -487,16 +422,7 @@
           <w:sz w:val="19"/>
           <w:szCs w:val="19"/>
         </w:rPr>
-        <w:t>clientes</w:t>
-      </w:r>
-      <w:proofErr w:type="spellEnd"/>
-      <w:r>
-        <w:rPr>
-          <w:rFonts w:ascii="Consolas" w:hAnsi="Consolas" w:cs="Consolas"/>
-          <w:sz w:val="19"/>
-          <w:szCs w:val="19"/>
-        </w:rPr>
-        <w:t xml:space="preserve">  </w:t>
+        <w:t xml:space="preserve">clientes  </w:t>
       </w:r>
       <w:r>
         <w:rPr>
@@ -507,7 +433,6 @@
         </w:rPr>
         <w:t>WHERE</w:t>
       </w:r>
-      <w:proofErr w:type="gramEnd"/>
       <w:r>
         <w:rPr>
           <w:rFonts w:ascii="Consolas" w:hAnsi="Consolas" w:cs="Consolas"/>
@@ -533,6 +458,8 @@
         </w:rPr>
         <w:t xml:space="preserve"> @COPAIS</w:t>
       </w:r>
+      <w:bookmarkStart w:id="0" w:name="_GoBack"/>
+      <w:bookmarkEnd w:id="0"/>
     </w:p>
     <w:p>
       <w:pPr>

</xml_diff>